<commit_message>
Fixed document history in test spec
</commit_message>
<xml_diff>
--- a/docs/deliverables/Testing Specification.docx
+++ b/docs/deliverables/Testing Specification.docx
@@ -12480,69 +12480,13 @@
           </w:p>
         </w:tc>
       </w:tr>
-      <w:tr>
-        <w:trPr>
-          <w:jc w:val="center"/>
-        </w:trPr>
-        <w:tc>
-          <w:tcPr>
-            <w:tcW w:w="864" w:type="dxa"/>
-          </w:tcPr>
-          <w:p>
-            <w:r>
-              <w:t>1.0</w:t>
-            </w:r>
-          </w:p>
-        </w:tc>
-        <w:tc>
-          <w:tcPr>
-            <w:tcW w:w="1008" w:type="dxa"/>
-          </w:tcPr>
-          <w:p>
-            <w:r>
-              <w:t>N/A</w:t>
-            </w:r>
-          </w:p>
-        </w:tc>
-        <w:tc>
-          <w:tcPr>
-            <w:tcW w:w="1193" w:type="dxa"/>
-          </w:tcPr>
-          <w:p>
-            <w:r>
-              <w:t>2015-10-</w:t>
-            </w:r>
-            <w:r>
-              <w:t>12</w:t>
-            </w:r>
-          </w:p>
-        </w:tc>
-        <w:tc>
-          <w:tcPr>
-            <w:tcW w:w="3969" w:type="dxa"/>
-          </w:tcPr>
-          <w:p>
-            <w:r>
-              <w:t>{Maurice’s changes} – Document Release</w:t>
-            </w:r>
-          </w:p>
-        </w:tc>
-        <w:tc>
-          <w:tcPr>
-            <w:tcW w:w="1318" w:type="dxa"/>
-          </w:tcPr>
-          <w:p>
-            <w:r>
-              <w:t>MAC81</w:t>
-            </w:r>
-          </w:p>
-        </w:tc>
-      </w:tr>
     </w:tbl>
     <w:p>
       <w:pPr>
         <w:pStyle w:val="BodyText"/>
       </w:pPr>
+      <w:bookmarkStart w:id="8" w:name="_GoBack"/>
+      <w:bookmarkEnd w:id="8"/>
     </w:p>
     <w:sectPr>
       <w:headerReference w:type="default" r:id="rId8"/>
@@ -12623,7 +12567,7 @@
         <w:rStyle w:val="PageNumber"/>
         <w:noProof/>
       </w:rPr>
-      <w:t>21</w:t>
+      <w:t>20</w:t>
     </w:r>
     <w:r>
       <w:rPr>
@@ -15126,6 +15070,7 @@
     <w:rsid w:val="000C5FBC"/>
     <w:rsid w:val="004A3EEB"/>
     <w:rsid w:val="009E255F"/>
+    <w:rsid w:val="00BA7DE3"/>
   </w:rsids>
   <m:mathPr>
     <m:mathFont m:val="Cambria Math"/>
@@ -15946,7 +15891,7 @@
 </file>
 
 <file path=customXml/itemProps1.xml><?xml version="1.0" encoding="utf-8"?>
-<ds:datastoreItem xmlns:ds="http://schemas.openxmlformats.org/officeDocument/2006/customXml" ds:itemID="{E8C5F531-F686-47BD-A097-0C9FCD955CE6}">
+<ds:datastoreItem xmlns:ds="http://schemas.openxmlformats.org/officeDocument/2006/customXml" ds:itemID="{1B229842-1BBD-45F5-A35A-455E02F990F6}">
   <ds:schemaRefs>
     <ds:schemaRef ds:uri="http://schemas.openxmlformats.org/officeDocument/2006/bibliography"/>
   </ds:schemaRefs>

</xml_diff>